<commit_message>
inline LaTeX support for docx
</commit_message>
<xml_diff>
--- a/json-to-docx/conf/template-spectrum.docx
+++ b/json-to-docx/conf/template-spectrum.docx
@@ -2093,7 +2093,7 @@
         <w:rFonts w:asciiTheme="minorHAnsi" w:eastAsiaTheme="minorHAnsi" w:hAnsiTheme="minorHAnsi" w:cstheme="minorBidi"/>
         <w:sz w:val="22"/>
         <w:szCs w:val="22"/>
-        <w:lang w:val="en-US" w:eastAsia="en-US" w:bidi="ar-SA"/>
+        <w:lang w:val="en-US" w:eastAsia="en-US" w:bidi="bn-BD"/>
       </w:rPr>
     </w:rPrDefault>
     <w:pPrDefault>
@@ -2486,7 +2486,6 @@
     <w:rPr>
       <w:rFonts w:cs="Noto Serif Bengali"/>
       <w:sz w:val="20"/>
-      <w:lang w:bidi="bn-BD"/>
     </w:rPr>
   </w:style>
   <w:style w:type="paragraph" w:styleId="Heading1">
@@ -3215,6 +3214,17 @@
       <w:color w:val="272727" w:themeColor="text1" w:themeTint="D8"/>
       <w:sz w:val="21"/>
       <w:szCs w:val="21"/>
+    </w:rPr>
+  </w:style>
+  <w:style w:type="character" w:styleId="FootnoteReference">
+    <w:name w:val="footnote reference"/>
+    <w:basedOn w:val="DefaultParagraphFont"/>
+    <w:uiPriority w:val="99"/>
+    <w:semiHidden/>
+    <w:unhideWhenUsed/>
+    <w:rsid w:val="00E470F6"/>
+    <w:rPr>
+      <w:vertAlign w:val="superscript"/>
     </w:rPr>
   </w:style>
 </w:styles>
@@ -3261,7 +3271,7 @@
         <a:srgbClr val="954F72"/>
       </a:folHlink>
     </a:clrScheme>
-    <a:fontScheme name="Custom 2">
+    <a:fontScheme name="Custom 1">
       <a:majorFont>
         <a:latin typeface="Calibri Light"/>
         <a:ea typeface=""/>
@@ -3426,7 +3436,7 @@
 </file>
 
 <file path=customXml/itemProps1.xml><?xml version="1.0" encoding="utf-8"?>
-<ds:datastoreItem xmlns:ds="http://schemas.openxmlformats.org/officeDocument/2006/customXml" ds:itemID="{B4431C28-5953-4442-BBCC-68CCC60893E8}">
+<ds:datastoreItem xmlns:ds="http://schemas.openxmlformats.org/officeDocument/2006/customXml" ds:itemID="{67F1AB06-A7C2-4D00-9E8F-040EA77DD799}">
   <ds:schemaRefs>
     <ds:schemaRef ds:uri="http://schemas.openxmlformats.org/officeDocument/2006/bibliography"/>
   </ds:schemaRefs>

</xml_diff>